<commit_message>
Edits related to capstone preparation
</commit_message>
<xml_diff>
--- a/05_Machine Learning Plan.docx
+++ b/05_Machine Learning Plan.docx
@@ -341,28 +341,7 @@
           <w:sz w:val="24"/>
           <w:szCs w:val="24"/>
         </w:rPr>
-        <w:t xml:space="preserve"> the 18-year analysis period. </w:t>
-      </w:r>
-      <w:r>
-        <w:rPr>
-          <w:sz w:val="24"/>
-          <w:szCs w:val="24"/>
-        </w:rPr>
-        <w:t xml:space="preserve">The </w:t>
-      </w:r>
-      <w:r>
-        <w:rPr>
-          <w:sz w:val="24"/>
-          <w:szCs w:val="24"/>
-        </w:rPr>
-        <w:t xml:space="preserve">reliability of the </w:t>
-      </w:r>
-      <w:r>
-        <w:rPr>
-          <w:sz w:val="24"/>
-          <w:szCs w:val="24"/>
-        </w:rPr>
-        <w:t>state level gun ownership data presents a second concern. Additional research uncovered another set of 30-year average proxy ownership rates that varies significantly from the modeled data.</w:t>
+        <w:t xml:space="preserve"> the 18-year analysis period. The reliability of the state level gun ownership data presents a second concern. Additional research uncovered another set of 30-year average proxy ownership rates that varies significantly from the modeled data.</w:t>
       </w:r>
       <w:r>
         <w:rPr>
@@ -376,35 +355,7 @@
           <w:sz w:val="24"/>
           <w:szCs w:val="24"/>
         </w:rPr>
-        <w:t xml:space="preserve">An effort is underway to access </w:t>
-      </w:r>
-      <w:r>
-        <w:rPr>
-          <w:sz w:val="24"/>
-          <w:szCs w:val="24"/>
-        </w:rPr>
-        <w:t xml:space="preserve">the </w:t>
-      </w:r>
-      <w:r>
-        <w:rPr>
-          <w:sz w:val="24"/>
-          <w:szCs w:val="24"/>
-        </w:rPr>
-        <w:t xml:space="preserve">annual </w:t>
-      </w:r>
-      <w:r>
-        <w:rPr>
-          <w:sz w:val="24"/>
-          <w:szCs w:val="24"/>
-        </w:rPr>
-        <w:t>proxy ownership rates underlying these averages from Boston University School of Public Health researchers</w:t>
-      </w:r>
-      <w:r>
-        <w:rPr>
-          <w:sz w:val="24"/>
-          <w:szCs w:val="24"/>
-        </w:rPr>
-        <w:t>.</w:t>
+        <w:t>An effort is underway to access the annual proxy ownership rates underlying these averages from Boston University School of Public Health researchers.</w:t>
       </w:r>
       <w:r>
         <w:rPr>
@@ -486,21 +437,7 @@
           <w:sz w:val="24"/>
           <w:szCs w:val="24"/>
         </w:rPr>
-        <w:t xml:space="preserve"> as </w:t>
-      </w:r>
-      <w:r>
-        <w:rPr>
-          <w:sz w:val="24"/>
-          <w:szCs w:val="24"/>
-        </w:rPr>
-        <w:t>the number of gun laws</w:t>
-      </w:r>
-      <w:r>
-        <w:rPr>
-          <w:sz w:val="24"/>
-          <w:szCs w:val="24"/>
-        </w:rPr>
-        <w:t xml:space="preserve"> is the only critical independent variable that varies over time. This fact contributed to the inclusion of the national overall suicide rate to account for changes over time.</w:t>
+        <w:t xml:space="preserve"> as the number of gun laws is the only critical independent variable that varies over time. This fact contributed to the inclusion of the national overall suicide rate to account for changes over time.</w:t>
       </w:r>
     </w:p>
     <w:p>
@@ -525,6 +462,14 @@
           <w:sz w:val="28"/>
           <w:szCs w:val="28"/>
         </w:rPr>
+        <w:t xml:space="preserve">Manual </w:t>
+      </w:r>
+      <w:r>
+        <w:rPr>
+          <w:b/>
+          <w:sz w:val="28"/>
+          <w:szCs w:val="28"/>
+        </w:rPr>
         <w:t>Modelling Technique and Evaluation</w:t>
       </w:r>
     </w:p>
@@ -540,14 +485,70 @@
           <w:sz w:val="24"/>
           <w:szCs w:val="24"/>
         </w:rPr>
-        <w:t xml:space="preserve">The predictions will be based upon a multivariate regression model using 70% of the data to train the model and the remaining 30% to test it. Success will be based upon the strength of the r-squared values for both the training set and the test set, with an eye to higher </w:t>
-      </w:r>
-      <w:r>
-        <w:rPr>
-          <w:sz w:val="24"/>
-          <w:szCs w:val="24"/>
-        </w:rPr>
-        <w:t xml:space="preserve">absolute </w:t>
+        <w:t xml:space="preserve">The predictions will be based upon a multivariate regression model using 70% of the data to train the model and the remaining 30% to test it. </w:t>
+      </w:r>
+      <w:r>
+        <w:rPr>
+          <w:sz w:val="24"/>
+          <w:szCs w:val="24"/>
+        </w:rPr>
+        <w:t>Variable selection</w:t>
+      </w:r>
+      <w:r>
+        <w:rPr>
+          <w:sz w:val="24"/>
+          <w:szCs w:val="24"/>
+        </w:rPr>
+        <w:t xml:space="preserve"> will be based upon the strength of the </w:t>
+      </w:r>
+      <w:r>
+        <w:rPr>
+          <w:sz w:val="24"/>
+          <w:szCs w:val="24"/>
+        </w:rPr>
+        <w:t xml:space="preserve">multiple </w:t>
+      </w:r>
+      <w:r>
+        <w:rPr>
+          <w:sz w:val="24"/>
+          <w:szCs w:val="24"/>
+        </w:rPr>
+        <w:t xml:space="preserve">r-squared value </w:t>
+      </w:r>
+      <w:r>
+        <w:rPr>
+          <w:sz w:val="24"/>
+          <w:szCs w:val="24"/>
+        </w:rPr>
+        <w:t xml:space="preserve">on </w:t>
+      </w:r>
+      <w:r>
+        <w:rPr>
+          <w:sz w:val="24"/>
+          <w:szCs w:val="24"/>
+        </w:rPr>
+        <w:t xml:space="preserve">the training set with an eye to </w:t>
+      </w:r>
+      <w:r>
+        <w:rPr>
+          <w:sz w:val="24"/>
+          <w:szCs w:val="24"/>
+        </w:rPr>
+        <w:t xml:space="preserve">variables with </w:t>
+      </w:r>
+      <w:r>
+        <w:rPr>
+          <w:sz w:val="24"/>
+          <w:szCs w:val="24"/>
+        </w:rPr>
+        <w:t xml:space="preserve">higher </w:t>
+      </w:r>
+      <w:r>
+        <w:rPr>
+          <w:sz w:val="24"/>
+          <w:szCs w:val="24"/>
+        </w:rPr>
+        <w:t xml:space="preserve">absolute values for coefficients and </w:t>
       </w:r>
       <w:r>
         <w:rPr>
@@ -562,6 +563,103 @@
           <w:szCs w:val="24"/>
         </w:rPr>
         <w:t>significance levels</w:t>
+      </w:r>
+      <w:r>
+        <w:rPr>
+          <w:sz w:val="24"/>
+          <w:szCs w:val="24"/>
+        </w:rPr>
+        <w:t xml:space="preserve">. </w:t>
+      </w:r>
+      <w:r>
+        <w:rPr>
+          <w:sz w:val="24"/>
+          <w:szCs w:val="24"/>
+        </w:rPr>
+        <w:t xml:space="preserve">Residual plots and Q-Q plots will be created to check for data skewing and outlier values. Evaluation will include calculating the r-squared for the predicted and targeted values along with the RMSE figures for </w:t>
+      </w:r>
+      <w:r>
+        <w:rPr>
+          <w:sz w:val="24"/>
+          <w:szCs w:val="24"/>
+        </w:rPr>
+        <w:lastRenderedPageBreak/>
+        <w:t>the same. In addition</w:t>
+      </w:r>
+      <w:r>
+        <w:rPr>
+          <w:sz w:val="24"/>
+          <w:szCs w:val="24"/>
+        </w:rPr>
+        <w:t xml:space="preserve"> to residual and Q-Q plots</w:t>
+      </w:r>
+      <w:r>
+        <w:rPr>
+          <w:sz w:val="24"/>
+          <w:szCs w:val="24"/>
+        </w:rPr>
+        <w:t xml:space="preserve">, gain plots will be created to </w:t>
+      </w:r>
+      <w:r>
+        <w:rPr>
+          <w:sz w:val="24"/>
+          <w:szCs w:val="24"/>
+        </w:rPr>
+        <w:t xml:space="preserve">further </w:t>
+      </w:r>
+      <w:r>
+        <w:rPr>
+          <w:sz w:val="24"/>
+          <w:szCs w:val="24"/>
+        </w:rPr>
+        <w:t xml:space="preserve">visually display </w:t>
+      </w:r>
+      <w:r>
+        <w:rPr>
+          <w:sz w:val="24"/>
+          <w:szCs w:val="24"/>
+        </w:rPr>
+        <w:t>model performance.</w:t>
+      </w:r>
+    </w:p>
+    <w:p>
+      <w:pPr>
+        <w:rPr>
+          <w:sz w:val="24"/>
+          <w:szCs w:val="24"/>
+        </w:rPr>
+      </w:pPr>
+    </w:p>
+    <w:p>
+      <w:pPr>
+        <w:rPr>
+          <w:b/>
+          <w:sz w:val="28"/>
+          <w:szCs w:val="28"/>
+        </w:rPr>
+      </w:pPr>
+      <w:r>
+        <w:rPr>
+          <w:b/>
+          <w:sz w:val="28"/>
+          <w:szCs w:val="28"/>
+        </w:rPr>
+        <w:t>Random Forest Models</w:t>
+      </w:r>
+    </w:p>
+    <w:p>
+      <w:pPr>
+        <w:rPr>
+          <w:sz w:val="24"/>
+          <w:szCs w:val="24"/>
+        </w:rPr>
+      </w:pPr>
+      <w:r>
+        <w:rPr>
+          <w:sz w:val="24"/>
+          <w:szCs w:val="24"/>
+        </w:rPr>
+        <w:t>One random forest model will be created utilizing only the 14 law categories and another using the 132 specific law variables. Thei</w:t>
       </w:r>
       <w:bookmarkStart w:id="0" w:name="_GoBack"/>
       <w:bookmarkEnd w:id="0"/>
@@ -570,88 +668,70 @@
           <w:sz w:val="24"/>
           <w:szCs w:val="24"/>
         </w:rPr>
-        <w:t xml:space="preserve">. Attention will be paid to both the </w:t>
-      </w:r>
-      <w:proofErr w:type="gramStart"/>
-      <w:r>
-        <w:rPr>
-          <w:sz w:val="24"/>
-          <w:szCs w:val="24"/>
-        </w:rPr>
-        <w:t>“</w:t>
-      </w:r>
-      <w:r>
-        <w:rPr>
-          <w:sz w:val="24"/>
-          <w:szCs w:val="24"/>
-        </w:rPr>
-        <w:t>.hat</w:t>
-      </w:r>
-      <w:proofErr w:type="gramEnd"/>
-      <w:r>
-        <w:rPr>
-          <w:sz w:val="24"/>
-          <w:szCs w:val="24"/>
-        </w:rPr>
-        <w:t xml:space="preserve"> </w:t>
-      </w:r>
-      <w:r>
-        <w:rPr>
-          <w:sz w:val="24"/>
-          <w:szCs w:val="24"/>
-        </w:rPr>
-        <w:t>“</w:t>
-      </w:r>
-      <w:r>
-        <w:rPr>
-          <w:sz w:val="24"/>
-          <w:szCs w:val="24"/>
-        </w:rPr>
-        <w:t xml:space="preserve">and </w:t>
-      </w:r>
-      <w:r>
-        <w:rPr>
-          <w:sz w:val="24"/>
-          <w:szCs w:val="24"/>
-        </w:rPr>
-        <w:t>“</w:t>
-      </w:r>
-      <w:r>
-        <w:rPr>
-          <w:sz w:val="24"/>
-          <w:szCs w:val="24"/>
-        </w:rPr>
-        <w:t>.</w:t>
-      </w:r>
-      <w:proofErr w:type="spellStart"/>
-      <w:r>
-        <w:rPr>
-          <w:sz w:val="24"/>
-          <w:szCs w:val="24"/>
-        </w:rPr>
-        <w:t>cooksd</w:t>
-      </w:r>
-      <w:proofErr w:type="spellEnd"/>
-      <w:r>
-        <w:rPr>
-          <w:sz w:val="24"/>
-          <w:szCs w:val="24"/>
-        </w:rPr>
-        <w:t>”</w:t>
-      </w:r>
-      <w:r>
-        <w:rPr>
-          <w:sz w:val="24"/>
-          <w:szCs w:val="24"/>
-        </w:rPr>
-        <w:t xml:space="preserve"> measures of influence and leverage to identify data points that may be skewing results.</w:t>
-      </w:r>
-      <w:r>
-        <w:rPr>
-          <w:sz w:val="24"/>
-          <w:szCs w:val="24"/>
-        </w:rPr>
-        <w:t xml:space="preserve"> The machine learning R data file as it stands currently is available here:</w:t>
+        <w:t>r creation is primarily to determine the degree to which law variables alone can predict a state’s FSR.</w:t>
+      </w:r>
+    </w:p>
+    <w:p>
+      <w:pPr>
+        <w:rPr>
+          <w:sz w:val="24"/>
+          <w:szCs w:val="24"/>
+        </w:rPr>
+      </w:pPr>
+    </w:p>
+    <w:p>
+      <w:pPr>
+        <w:rPr>
+          <w:b/>
+          <w:sz w:val="28"/>
+          <w:szCs w:val="28"/>
+        </w:rPr>
+      </w:pPr>
+      <w:r>
+        <w:rPr>
+          <w:b/>
+          <w:sz w:val="28"/>
+          <w:szCs w:val="28"/>
+        </w:rPr>
+        <w:t>Gradient Boost Models</w:t>
+      </w:r>
+    </w:p>
+    <w:p>
+      <w:pPr>
+        <w:rPr>
+          <w:sz w:val="24"/>
+          <w:szCs w:val="24"/>
+        </w:rPr>
+      </w:pPr>
+      <w:r>
+        <w:rPr>
+          <w:sz w:val="24"/>
+          <w:szCs w:val="24"/>
+        </w:rPr>
+        <w:t>Like the random forest approach above, the primary reason for gradient boost modelling is to assess the ability of law variables alone to predict FSR. However, the gradient boost approach allows the chance to view variables in terms of their importance to the model. After assessing variable importance, an effort will be made to manually create a more effective regression model. Model evaluation will be assessed as above.</w:t>
+      </w:r>
+    </w:p>
+    <w:p>
+      <w:pPr>
+        <w:rPr>
+          <w:sz w:val="24"/>
+          <w:szCs w:val="24"/>
+        </w:rPr>
+      </w:pPr>
+    </w:p>
+    <w:p>
+      <w:pPr>
+        <w:rPr>
+          <w:sz w:val="24"/>
+          <w:szCs w:val="24"/>
+        </w:rPr>
+      </w:pPr>
+      <w:r>
+        <w:rPr>
+          <w:sz w:val="24"/>
+          <w:szCs w:val="24"/>
+        </w:rPr>
+        <w:t>The machine learning R data file is available here:</w:t>
       </w:r>
     </w:p>
     <w:p>

</xml_diff>